<commit_message>
change files for new website
</commit_message>
<xml_diff>
--- a/files/Resume-U-Tantipongpipat.docx
+++ b/files/Resume-U-Tantipongpipat.docx
@@ -86,7 +86,7 @@
             <w:sz w:val="24"/>
             <w:szCs w:val="32"/>
           </w:rPr>
-          <w:t>https://www.linkedin.com/in/uthaipon/</w:t>
+          <w:t>www.linkedin.com/in/uthaipon/</w:t>
         </w:r>
       </w:hyperlink>
       <w:r>
@@ -155,19 +155,8 @@
             <w:sz w:val="24"/>
             <w:szCs w:val="32"/>
           </w:rPr>
-          <w:t>https://</w:t>
+          <w:t>www.uthaipon.com</w:t>
         </w:r>
-        <w:bookmarkStart w:id="0" w:name="_Hlk24815068"/>
-        <w:r>
-          <w:rPr>
-            <w:rStyle w:val="Hyperlink"/>
-            <w:rFonts w:ascii="Times New Roman" w:hAnsi="Times New Roman" w:cs="Times New Roman"/>
-            <w:sz w:val="24"/>
-            <w:szCs w:val="32"/>
-          </w:rPr>
-          <w:t>www.cc.gatech.edu/~uthaipon3/</w:t>
-        </w:r>
-        <w:bookmarkEnd w:id="0"/>
       </w:hyperlink>
       <w:r>
         <w:rPr>
@@ -216,7 +205,18 @@
           <w:sz w:val="24"/>
           <w:szCs w:val="32"/>
         </w:rPr>
-        <w:t xml:space="preserve">Graduating PhD student in machine learning theory and optimization. Strong background in mathematics and algorithmic foundations of data science with hands-on implementations on real-world datasets. Strive for </w:t>
+        <w:t>Graduating PhD student in machine learning</w:t>
+      </w:r>
+      <w:bookmarkStart w:id="0" w:name="_GoBack"/>
+      <w:bookmarkEnd w:id="0"/>
+      <w:r>
+        <w:rPr>
+          <w:rFonts w:ascii="Times New Roman" w:hAnsi="Times New Roman" w:cs="Times New Roman"/>
+          <w:bCs/>
+          <w:sz w:val="24"/>
+          <w:szCs w:val="32"/>
+        </w:rPr>
+        <w:t xml:space="preserve"> theory and optimization. Strong background in mathematics and algorithmic foundations of data science with hands-on implementations on real-world datasets. Strive for </w:t>
       </w:r>
       <w:r>
         <w:rPr>
@@ -289,8 +289,6 @@
         </w:rPr>
         <w:t>I</w:t>
       </w:r>
-      <w:bookmarkStart w:id="1" w:name="_GoBack"/>
-      <w:bookmarkEnd w:id="1"/>
       <w:r>
         <w:rPr>
           <w:rFonts w:ascii="Times New Roman" w:hAnsi="Times New Roman" w:cs="Times New Roman"/>
@@ -631,7 +629,29 @@
           <w:sz w:val="24"/>
           <w:szCs w:val="32"/>
         </w:rPr>
-        <w:t>, in Python and Pytorch for neural networks.</w:t>
+        <w:t xml:space="preserve">, in Python and </w:t>
+      </w:r>
+      <w:proofErr w:type="spellStart"/>
+      <w:r>
+        <w:rPr>
+          <w:rFonts w:ascii="Times New Roman" w:hAnsi="Times New Roman" w:cs="Times New Roman"/>
+          <w:i/>
+          <w:iCs/>
+          <w:sz w:val="24"/>
+          <w:szCs w:val="32"/>
+        </w:rPr>
+        <w:t>Pytorch</w:t>
+      </w:r>
+      <w:proofErr w:type="spellEnd"/>
+      <w:r>
+        <w:rPr>
+          <w:rFonts w:ascii="Times New Roman" w:hAnsi="Times New Roman" w:cs="Times New Roman"/>
+          <w:i/>
+          <w:iCs/>
+          <w:sz w:val="24"/>
+          <w:szCs w:val="32"/>
+        </w:rPr>
+        <w:t xml:space="preserve"> for neural networks.</w:t>
       </w:r>
     </w:p>
     <w:p>
@@ -1051,7 +1071,25 @@
           <w:sz w:val="24"/>
           <w:szCs w:val="24"/>
         </w:rPr>
-        <w:t>Python, Pytorch, Pandas, CVXOPT, Java, C++, MATLAB, Mathematica, LaTeX, MS Word, MS Excel, MS PowerPoint</w:t>
+        <w:t xml:space="preserve">Python, </w:t>
+      </w:r>
+      <w:proofErr w:type="spellStart"/>
+      <w:r>
+        <w:rPr>
+          <w:rFonts w:ascii="Times New Roman" w:hAnsi="Times New Roman" w:cs="Times New Roman"/>
+          <w:sz w:val="24"/>
+          <w:szCs w:val="24"/>
+        </w:rPr>
+        <w:t>Pytorch</w:t>
+      </w:r>
+      <w:proofErr w:type="spellEnd"/>
+      <w:r>
+        <w:rPr>
+          <w:rFonts w:ascii="Times New Roman" w:hAnsi="Times New Roman" w:cs="Times New Roman"/>
+          <w:sz w:val="24"/>
+          <w:szCs w:val="24"/>
+        </w:rPr>
+        <w:t>, Pandas, CVXOPT, Java, C++, MATLAB, Mathematica, LaTeX, MS Word, MS Excel, MS PowerPoint</w:t>
       </w:r>
     </w:p>
     <w:p>
@@ -1260,7 +1298,25 @@
           <w:sz w:val="24"/>
           <w:szCs w:val="32"/>
         </w:rPr>
-        <w:t>of NeurIPS (top-tier machine learning conference)</w:t>
+        <w:t xml:space="preserve">of </w:t>
+      </w:r>
+      <w:proofErr w:type="spellStart"/>
+      <w:r>
+        <w:rPr>
+          <w:rFonts w:ascii="Times New Roman" w:hAnsi="Times New Roman" w:cs="Times New Roman"/>
+          <w:sz w:val="24"/>
+          <w:szCs w:val="32"/>
+        </w:rPr>
+        <w:t>NeurIPS</w:t>
+      </w:r>
+      <w:proofErr w:type="spellEnd"/>
+      <w:r>
+        <w:rPr>
+          <w:rFonts w:ascii="Times New Roman" w:hAnsi="Times New Roman" w:cs="Times New Roman"/>
+          <w:sz w:val="24"/>
+          <w:szCs w:val="32"/>
+        </w:rPr>
+        <w:t xml:space="preserve"> (top-tier machine learning conference)</w:t>
       </w:r>
       <w:r>
         <w:rPr>
@@ -2308,13 +2364,23 @@
         </w:rPr>
         <w:t xml:space="preserve">: 3 in </w:t>
       </w:r>
-      <w:r>
-        <w:rPr>
-          <w:rFonts w:ascii="Times New Roman" w:hAnsi="Times New Roman" w:cs="Times New Roman"/>
-          <w:sz w:val="24"/>
-          <w:szCs w:val="32"/>
-        </w:rPr>
-        <w:t xml:space="preserve">NeurIPS, </w:t>
+      <w:proofErr w:type="spellStart"/>
+      <w:r>
+        <w:rPr>
+          <w:rFonts w:ascii="Times New Roman" w:hAnsi="Times New Roman" w:cs="Times New Roman"/>
+          <w:sz w:val="24"/>
+          <w:szCs w:val="32"/>
+        </w:rPr>
+        <w:t>NeurIPS</w:t>
+      </w:r>
+      <w:proofErr w:type="spellEnd"/>
+      <w:r>
+        <w:rPr>
+          <w:rFonts w:ascii="Times New Roman" w:hAnsi="Times New Roman" w:cs="Times New Roman"/>
+          <w:sz w:val="24"/>
+          <w:szCs w:val="32"/>
+        </w:rPr>
+        <w:t xml:space="preserve">, </w:t>
       </w:r>
       <w:r>
         <w:rPr>
@@ -2498,8 +2564,18 @@
           <w:sz w:val="24"/>
           <w:szCs w:val="32"/>
         </w:rPr>
-        <w:t>Reviewer of NeurIPS</w:t>
-      </w:r>
+        <w:t xml:space="preserve">Reviewer of </w:t>
+      </w:r>
+      <w:proofErr w:type="spellStart"/>
+      <w:r>
+        <w:rPr>
+          <w:rFonts w:ascii="Times New Roman" w:hAnsi="Times New Roman" w:cs="Times New Roman"/>
+          <w:sz w:val="24"/>
+          <w:szCs w:val="32"/>
+        </w:rPr>
+        <w:t>NeurIPS</w:t>
+      </w:r>
+      <w:proofErr w:type="spellEnd"/>
       <w:r>
         <w:rPr>
           <w:rFonts w:ascii="Times New Roman" w:hAnsi="Times New Roman" w:cs="Times New Roman"/>

</xml_diff>